<commit_message>
Regenerated Analysis word doc
</commit_message>
<xml_diff>
--- a/Analysis.docx
+++ b/Analysis.docx
@@ -80,7 +80,7 @@
         <w:pStyle w:val="BodyText"/>
       </w:pPr>
       <w:r>
-        <w:t xml:space="preserve">To fill this market space, the sim will need to have sufficient game textures available to approach the detail of a modern sim and sufficiently accurate physics to act as practice for flying read model aircraft.</w:t>
+        <w:t xml:space="preserve">To fill this market gap, the sim will need to have sufficient game textures available to approach the detail of a modern sim and sufficiently accurate physics to act as practice for flying read model aircraft.</w:t>
       </w:r>
     </w:p>
     <w:bookmarkStart w:id="20" w:name="extracted-points"/>
@@ -809,12 +809,12 @@
           <wp:inline>
             <wp:extent cx="5334000" cy="3268869"/>
             <wp:effectExtent b="0" l="0" r="0" t="0"/>
-            <wp:docPr descr="Pasted image 20211116205330.png" title="" id="1" name="Picture"/>
+            <wp:docPr descr="RC-PC image.png" title="" id="1" name="Picture"/>
             <a:graphic>
               <a:graphicData uri="http://schemas.openxmlformats.org/drawingml/2006/picture">
                 <pic:pic>
                   <pic:nvPicPr>
-                    <pic:cNvPr descr="C:\Users\Tom\Documents\GitHub\Flight-Sim\Pasted%20image%2020211116205330.png" id="0" name="Picture"/>
+                    <pic:cNvPr descr="C:\Users\Tom\Documents\GitHub\Flight-Sim\RC-PC%20image.png" id="0" name="Picture"/>
                     <pic:cNvPicPr>
                       <a:picLocks noChangeArrowheads="1" noChangeAspect="1"/>
                     </pic:cNvPicPr>

</xml_diff>